<commit_message>
updated with minor changes
</commit_message>
<xml_diff>
--- a/OODP Assignment-4 Report.docx
+++ b/OODP Assignment-4 Report.docx
@@ -1956,7 +1956,21 @@
         <w:rPr>
           <w:rFonts w:ascii="Times New Roman" w:hAnsi="Times New Roman" w:cs="Times New Roman"/>
         </w:rPr>
-        <w:t>Separate views for customer and Administrator, so separate interface for customer and admin</w:t>
+        <w:t xml:space="preserve">Separate views for customer and </w:t>
+      </w:r>
+      <w:r>
+        <w:rPr>
+          <w:rFonts w:ascii="Times New Roman" w:hAnsi="Times New Roman" w:cs="Times New Roman"/>
+        </w:rPr>
+        <w:t>a</w:t>
+      </w:r>
+      <w:bookmarkStart w:id="2" w:name="_GoBack"/>
+      <w:bookmarkEnd w:id="2"/>
+      <w:r>
+        <w:rPr>
+          <w:rFonts w:ascii="Times New Roman" w:hAnsi="Times New Roman" w:cs="Times New Roman"/>
+        </w:rPr>
+        <w:t>dministrator, so separate interface for customer and admin</w:t>
       </w:r>
     </w:p>
     <w:p>
@@ -2223,7 +2237,7 @@
           <w:color w:val="auto"/>
         </w:rPr>
       </w:pPr>
-      <w:bookmarkStart w:id="2" w:name="_Toc510460973"/>
+      <w:bookmarkStart w:id="3" w:name="_Toc510460973"/>
       <w:r>
         <w:rPr>
           <w:rFonts w:ascii="Times New Roman" w:hAnsi="Times New Roman" w:cs="Times New Roman"/>
@@ -2233,7 +2247,7 @@
         <w:lastRenderedPageBreak/>
         <w:t>Domain Model</w:t>
       </w:r>
-      <w:bookmarkEnd w:id="2"/>
+      <w:bookmarkEnd w:id="3"/>
     </w:p>
     <w:p>
       <w:pPr>
@@ -2470,9 +2484,11 @@
                                 <w:pPr>
                                   <w:jc w:val="center"/>
                                 </w:pPr>
+                                <w:proofErr w:type="spellStart"/>
                                 <w:r>
                                   <w:t>CustumerId</w:t>
                                 </w:r>
+                                <w:proofErr w:type="spellEnd"/>
                               </w:p>
                             </w:txbxContent>
                           </wps:txbx>
@@ -2563,9 +2579,11 @@
                                 <w:pPr>
                                   <w:jc w:val="center"/>
                                 </w:pPr>
+                                <w:proofErr w:type="spellStart"/>
                                 <w:r>
                                   <w:t>AdminId</w:t>
                                 </w:r>
+                                <w:proofErr w:type="spellEnd"/>
                               </w:p>
                               <w:p>
                                 <w:pPr>
@@ -2667,17 +2685,21 @@
                                 <w:pPr>
                                   <w:jc w:val="center"/>
                                 </w:pPr>
+                                <w:proofErr w:type="spellStart"/>
                                 <w:r>
                                   <w:t>CustomerId</w:t>
                                 </w:r>
+                                <w:proofErr w:type="spellEnd"/>
                               </w:p>
                               <w:p>
                                 <w:pPr>
                                   <w:jc w:val="center"/>
                                 </w:pPr>
+                                <w:proofErr w:type="spellStart"/>
                                 <w:r>
                                   <w:t>ProductId</w:t>
                                 </w:r>
+                                <w:proofErr w:type="spellEnd"/>
                               </w:p>
                               <w:p>
                                 <w:pPr>
@@ -2800,9 +2822,11 @@
                                 <w:pPr>
                                   <w:jc w:val="center"/>
                                 </w:pPr>
+                                <w:proofErr w:type="spellStart"/>
                                 <w:r>
                                   <w:t>Descripition</w:t>
                                 </w:r>
+                                <w:proofErr w:type="spellEnd"/>
                               </w:p>
                               <w:p>
                                 <w:pPr>
@@ -3420,9 +3444,11 @@
                           <w:pPr>
                             <w:jc w:val="center"/>
                           </w:pPr>
+                          <w:proofErr w:type="spellStart"/>
                           <w:r>
                             <w:t>CustumerId</w:t>
                           </w:r>
+                          <w:proofErr w:type="spellEnd"/>
                         </w:p>
                       </w:txbxContent>
                     </v:textbox>
@@ -3447,9 +3473,11 @@
                           <w:pPr>
                             <w:jc w:val="center"/>
                           </w:pPr>
+                          <w:proofErr w:type="spellStart"/>
                           <w:r>
                             <w:t>AdminId</w:t>
                           </w:r>
+                          <w:proofErr w:type="spellEnd"/>
                         </w:p>
                         <w:p>
                           <w:pPr>
@@ -3485,17 +3513,21 @@
                           <w:pPr>
                             <w:jc w:val="center"/>
                           </w:pPr>
+                          <w:proofErr w:type="spellStart"/>
                           <w:r>
                             <w:t>CustomerId</w:t>
                           </w:r>
+                          <w:proofErr w:type="spellEnd"/>
                         </w:p>
                         <w:p>
                           <w:pPr>
                             <w:jc w:val="center"/>
                           </w:pPr>
+                          <w:proofErr w:type="spellStart"/>
                           <w:r>
                             <w:t>ProductId</w:t>
                           </w:r>
+                          <w:proofErr w:type="spellEnd"/>
                         </w:p>
                         <w:p>
                           <w:pPr>
@@ -3552,9 +3584,11 @@
                           <w:pPr>
                             <w:jc w:val="center"/>
                           </w:pPr>
+                          <w:proofErr w:type="spellStart"/>
                           <w:r>
                             <w:t>Descripition</w:t>
                           </w:r>
+                          <w:proofErr w:type="spellEnd"/>
                         </w:p>
                         <w:p>
                           <w:pPr>
@@ -3962,7 +3996,7 @@
           <w:color w:val="auto"/>
         </w:rPr>
       </w:pPr>
-      <w:bookmarkStart w:id="3" w:name="_Toc510460974"/>
+      <w:bookmarkStart w:id="4" w:name="_Toc510460974"/>
       <w:r>
         <w:rPr>
           <w:rFonts w:ascii="Times New Roman" w:hAnsi="Times New Roman" w:cs="Times New Roman"/>
@@ -3971,7 +4005,7 @@
         </w:rPr>
         <w:t>Software Design</w:t>
       </w:r>
-      <w:bookmarkEnd w:id="3"/>
+      <w:bookmarkEnd w:id="4"/>
     </w:p>
     <w:p/>
     <w:p>
@@ -4127,11 +4161,19 @@
           <w:rFonts w:ascii="Times New Roman" w:hAnsi="Times New Roman" w:cs="Times New Roman"/>
         </w:rPr>
       </w:pPr>
-      <w:r>
-        <w:rPr>
-          <w:rFonts w:ascii="Times New Roman" w:hAnsi="Times New Roman" w:cs="Times New Roman"/>
-        </w:rPr>
-        <w:t>MarketModel (Serves as model for our MVC pattern)</w:t>
+      <w:proofErr w:type="spellStart"/>
+      <w:r>
+        <w:rPr>
+          <w:rFonts w:ascii="Times New Roman" w:hAnsi="Times New Roman" w:cs="Times New Roman"/>
+        </w:rPr>
+        <w:t>MarketModel</w:t>
+      </w:r>
+      <w:proofErr w:type="spellEnd"/>
+      <w:r>
+        <w:rPr>
+          <w:rFonts w:ascii="Times New Roman" w:hAnsi="Times New Roman" w:cs="Times New Roman"/>
+        </w:rPr>
+        <w:t xml:space="preserve"> (Serves as model for our MVC pattern)</w:t>
       </w:r>
     </w:p>
     <w:p>
@@ -4163,12 +4205,14 @@
           <w:rFonts w:ascii="Times New Roman" w:hAnsi="Times New Roman" w:cs="Times New Roman"/>
         </w:rPr>
       </w:pPr>
+      <w:proofErr w:type="spellStart"/>
       <w:r>
         <w:rPr>
           <w:rFonts w:ascii="Times New Roman" w:hAnsi="Times New Roman" w:cs="Times New Roman"/>
         </w:rPr>
         <w:t>ShoppingCart</w:t>
       </w:r>
+      <w:proofErr w:type="spellEnd"/>
     </w:p>
     <w:p>
       <w:pPr>
@@ -4199,11 +4243,47 @@
           <w:rFonts w:ascii="Times New Roman" w:hAnsi="Times New Roman" w:cs="Times New Roman"/>
         </w:rPr>
       </w:pPr>
-      <w:r>
-        <w:rPr>
-          <w:rFonts w:ascii="Times New Roman" w:hAnsi="Times New Roman" w:cs="Times New Roman"/>
-        </w:rPr>
-        <w:t>MarketClient and MarketServer (serves as MarketController)</w:t>
+      <w:proofErr w:type="spellStart"/>
+      <w:r>
+        <w:rPr>
+          <w:rFonts w:ascii="Times New Roman" w:hAnsi="Times New Roman" w:cs="Times New Roman"/>
+        </w:rPr>
+        <w:t>MarketClient</w:t>
+      </w:r>
+      <w:proofErr w:type="spellEnd"/>
+      <w:r>
+        <w:rPr>
+          <w:rFonts w:ascii="Times New Roman" w:hAnsi="Times New Roman" w:cs="Times New Roman"/>
+        </w:rPr>
+        <w:t xml:space="preserve"> and </w:t>
+      </w:r>
+      <w:proofErr w:type="spellStart"/>
+      <w:r>
+        <w:rPr>
+          <w:rFonts w:ascii="Times New Roman" w:hAnsi="Times New Roman" w:cs="Times New Roman"/>
+        </w:rPr>
+        <w:t>MarketServer</w:t>
+      </w:r>
+      <w:proofErr w:type="spellEnd"/>
+      <w:r>
+        <w:rPr>
+          <w:rFonts w:ascii="Times New Roman" w:hAnsi="Times New Roman" w:cs="Times New Roman"/>
+        </w:rPr>
+        <w:t xml:space="preserve"> (serves as </w:t>
+      </w:r>
+      <w:proofErr w:type="spellStart"/>
+      <w:r>
+        <w:rPr>
+          <w:rFonts w:ascii="Times New Roman" w:hAnsi="Times New Roman" w:cs="Times New Roman"/>
+        </w:rPr>
+        <w:t>MarketController</w:t>
+      </w:r>
+      <w:proofErr w:type="spellEnd"/>
+      <w:r>
+        <w:rPr>
+          <w:rFonts w:ascii="Times New Roman" w:hAnsi="Times New Roman" w:cs="Times New Roman"/>
+        </w:rPr>
+        <w:t>)</w:t>
       </w:r>
     </w:p>
     <w:p>
@@ -4434,7 +4514,7 @@
           <w:color w:val="auto"/>
         </w:rPr>
       </w:pPr>
-      <w:bookmarkStart w:id="4" w:name="_Toc510460975"/>
+      <w:bookmarkStart w:id="5" w:name="_Toc510460975"/>
       <w:r>
         <w:rPr>
           <w:rFonts w:ascii="Times New Roman" w:hAnsi="Times New Roman" w:cs="Times New Roman"/>
@@ -4443,7 +4523,7 @@
         </w:rPr>
         <w:t>Implementation of Java RMI and MVC</w:t>
       </w:r>
-      <w:bookmarkEnd w:id="4"/>
+      <w:bookmarkEnd w:id="5"/>
     </w:p>
     <w:p>
       <w:pPr>
@@ -4525,13 +4605,49 @@
         <w:rPr>
           <w:rFonts w:ascii="Times New Roman" w:hAnsi="Times New Roman" w:cs="Times New Roman"/>
         </w:rPr>
-        <w:t xml:space="preserve">Java RMI is used in a client/server fashion. The MVC architecture is incorporated in this design by considering the view (MarketView) on the client side, model (MarketModel) on the server side. The </w:t>
-      </w:r>
-      <w:r>
-        <w:rPr>
-          <w:rFonts w:ascii="Times New Roman" w:hAnsi="Times New Roman" w:cs="Times New Roman"/>
-        </w:rPr>
-        <w:t>MarketClient and the MarketServer act as controllers on the client and server ends</w:t>
+        <w:t>Java RMI is used in a client/server fashion. The MVC architecture is incorporated in this design by considering the view (MarketView) on the client side, model (</w:t>
+      </w:r>
+      <w:proofErr w:type="spellStart"/>
+      <w:r>
+        <w:rPr>
+          <w:rFonts w:ascii="Times New Roman" w:hAnsi="Times New Roman" w:cs="Times New Roman"/>
+        </w:rPr>
+        <w:t>MarketModel</w:t>
+      </w:r>
+      <w:proofErr w:type="spellEnd"/>
+      <w:r>
+        <w:rPr>
+          <w:rFonts w:ascii="Times New Roman" w:hAnsi="Times New Roman" w:cs="Times New Roman"/>
+        </w:rPr>
+        <w:t xml:space="preserve">) on the server side. The </w:t>
+      </w:r>
+      <w:proofErr w:type="spellStart"/>
+      <w:r>
+        <w:rPr>
+          <w:rFonts w:ascii="Times New Roman" w:hAnsi="Times New Roman" w:cs="Times New Roman"/>
+        </w:rPr>
+        <w:t>MarketClient</w:t>
+      </w:r>
+      <w:proofErr w:type="spellEnd"/>
+      <w:r>
+        <w:rPr>
+          <w:rFonts w:ascii="Times New Roman" w:hAnsi="Times New Roman" w:cs="Times New Roman"/>
+        </w:rPr>
+        <w:t xml:space="preserve"> and the </w:t>
+      </w:r>
+      <w:proofErr w:type="spellStart"/>
+      <w:r>
+        <w:rPr>
+          <w:rFonts w:ascii="Times New Roman" w:hAnsi="Times New Roman" w:cs="Times New Roman"/>
+        </w:rPr>
+        <w:t>MarketServer</w:t>
+      </w:r>
+      <w:proofErr w:type="spellEnd"/>
+      <w:r>
+        <w:rPr>
+          <w:rFonts w:ascii="Times New Roman" w:hAnsi="Times New Roman" w:cs="Times New Roman"/>
+        </w:rPr>
+        <w:t xml:space="preserve"> act as controllers on the client and server ends</w:t>
       </w:r>
       <w:r>
         <w:rPr>
@@ -4630,6 +4746,7 @@
         </w:rPr>
         <w:t xml:space="preserve">import </w:t>
       </w:r>
+      <w:proofErr w:type="spellStart"/>
       <w:proofErr w:type="gramStart"/>
       <w:r>
         <w:rPr>
@@ -4637,6 +4754,7 @@
         </w:rPr>
         <w:t>java.rmi.Naming</w:t>
       </w:r>
+      <w:proofErr w:type="spellEnd"/>
       <w:proofErr w:type="gramEnd"/>
       <w:r>
         <w:rPr>
@@ -4680,6 +4798,7 @@
         </w:rPr>
         <w:t xml:space="preserve">import </w:t>
       </w:r>
+      <w:proofErr w:type="spellStart"/>
       <w:proofErr w:type="gramStart"/>
       <w:r>
         <w:rPr>
@@ -4687,6 +4806,7 @@
         </w:rPr>
         <w:t>java.rmi.Naming</w:t>
       </w:r>
+      <w:proofErr w:type="spellEnd"/>
       <w:proofErr w:type="gramEnd"/>
       <w:r>
         <w:rPr>
@@ -4712,6 +4832,7 @@
         </w:rPr>
         <w:t xml:space="preserve">import </w:t>
       </w:r>
+      <w:proofErr w:type="spellStart"/>
       <w:proofErr w:type="gramStart"/>
       <w:r>
         <w:rPr>
@@ -4719,6 +4840,7 @@
         </w:rPr>
         <w:t>java.rmi.RemoteException</w:t>
       </w:r>
+      <w:proofErr w:type="spellEnd"/>
       <w:proofErr w:type="gramEnd"/>
       <w:r>
         <w:rPr>
@@ -4744,6 +4866,7 @@
         </w:rPr>
         <w:t xml:space="preserve">import </w:t>
       </w:r>
+      <w:proofErr w:type="spellStart"/>
       <w:proofErr w:type="gramStart"/>
       <w:r>
         <w:rPr>
@@ -4756,7 +4879,14 @@
         <w:rPr>
           <w:rFonts w:ascii="Times New Roman" w:hAnsi="Times New Roman" w:cs="Times New Roman"/>
         </w:rPr>
-        <w:t>.UnicastRemoteObject;</w:t>
+        <w:t>.UnicastRemoteObject</w:t>
+      </w:r>
+      <w:proofErr w:type="spellEnd"/>
+      <w:r>
+        <w:rPr>
+          <w:rFonts w:ascii="Times New Roman" w:hAnsi="Times New Roman" w:cs="Times New Roman"/>
+        </w:rPr>
+        <w:t>;</w:t>
       </w:r>
     </w:p>
     <w:p>
@@ -4778,11 +4908,19 @@
         </w:rPr>
         <w:t xml:space="preserve">class </w:t>
       </w:r>
-      <w:r>
-        <w:rPr>
-          <w:rFonts w:ascii="Times New Roman" w:hAnsi="Times New Roman" w:cs="Times New Roman"/>
-        </w:rPr>
-        <w:t xml:space="preserve">java.rmi.Naming is used to bind the </w:t>
+      <w:proofErr w:type="spellStart"/>
+      <w:r>
+        <w:rPr>
+          <w:rFonts w:ascii="Times New Roman" w:hAnsi="Times New Roman" w:cs="Times New Roman"/>
+        </w:rPr>
+        <w:t>java.rmi.Naming</w:t>
+      </w:r>
+      <w:proofErr w:type="spellEnd"/>
+      <w:r>
+        <w:rPr>
+          <w:rFonts w:ascii="Times New Roman" w:hAnsi="Times New Roman" w:cs="Times New Roman"/>
+        </w:rPr>
+        <w:t xml:space="preserve"> is used to bind the </w:t>
       </w:r>
       <w:r>
         <w:rPr>
@@ -4790,6 +4928,7 @@
         </w:rPr>
         <w:t xml:space="preserve">reference of </w:t>
       </w:r>
+      <w:proofErr w:type="spellStart"/>
       <w:r>
         <w:rPr>
           <w:rFonts w:ascii="Times New Roman" w:hAnsi="Times New Roman" w:cs="Times New Roman"/>
@@ -4800,7 +4939,14 @@
         <w:rPr>
           <w:rFonts w:ascii="Times New Roman" w:hAnsi="Times New Roman" w:cs="Times New Roman"/>
         </w:rPr>
-        <w:t>Server instance</w:t>
+        <w:t>Server</w:t>
+      </w:r>
+      <w:proofErr w:type="spellEnd"/>
+      <w:r>
+        <w:rPr>
+          <w:rFonts w:ascii="Times New Roman" w:hAnsi="Times New Roman" w:cs="Times New Roman"/>
+        </w:rPr>
+        <w:t xml:space="preserve"> instance</w:t>
       </w:r>
       <w:r>
         <w:rPr>
@@ -4821,11 +4967,19 @@
           <w:rFonts w:ascii="Times New Roman" w:hAnsi="Times New Roman" w:cs="Times New Roman"/>
         </w:rPr>
       </w:pPr>
-      <w:r>
-        <w:rPr>
-          <w:rFonts w:ascii="Times New Roman" w:hAnsi="Times New Roman" w:cs="Times New Roman"/>
-        </w:rPr>
-        <w:t>Naming.rebind(name, market);</w:t>
+      <w:proofErr w:type="spellStart"/>
+      <w:r>
+        <w:rPr>
+          <w:rFonts w:ascii="Times New Roman" w:hAnsi="Times New Roman" w:cs="Times New Roman"/>
+        </w:rPr>
+        <w:t>Naming.rebind</w:t>
+      </w:r>
+      <w:proofErr w:type="spellEnd"/>
+      <w:r>
+        <w:rPr>
+          <w:rFonts w:ascii="Times New Roman" w:hAnsi="Times New Roman" w:cs="Times New Roman"/>
+        </w:rPr>
+        <w:t>(name, market);</w:t>
       </w:r>
     </w:p>
     <w:p>
@@ -4864,7 +5018,21 @@
         <w:rPr>
           <w:rFonts w:ascii="Times New Roman" w:hAnsi="Times New Roman" w:cs="Times New Roman"/>
         </w:rPr>
-        <w:t xml:space="preserve"> a reference to MarketServer class.</w:t>
+        <w:t xml:space="preserve"> a reference to </w:t>
+      </w:r>
+      <w:proofErr w:type="spellStart"/>
+      <w:r>
+        <w:rPr>
+          <w:rFonts w:ascii="Times New Roman" w:hAnsi="Times New Roman" w:cs="Times New Roman"/>
+        </w:rPr>
+        <w:t>MarketServer</w:t>
+      </w:r>
+      <w:proofErr w:type="spellEnd"/>
+      <w:r>
+        <w:rPr>
+          <w:rFonts w:ascii="Times New Roman" w:hAnsi="Times New Roman" w:cs="Times New Roman"/>
+        </w:rPr>
+        <w:t xml:space="preserve"> class.</w:t>
       </w:r>
     </w:p>
     <w:p>
@@ -4883,7 +5051,7 @@
           <w:color w:val="auto"/>
         </w:rPr>
       </w:pPr>
-      <w:bookmarkStart w:id="5" w:name="_Toc510460976"/>
+      <w:bookmarkStart w:id="6" w:name="_Toc510460976"/>
       <w:r>
         <w:rPr>
           <w:rFonts w:ascii="Times New Roman" w:hAnsi="Times New Roman" w:cs="Times New Roman"/>
@@ -4909,7 +5077,7 @@
         </w:rPr>
         <w:t>project</w:t>
       </w:r>
-      <w:bookmarkEnd w:id="5"/>
+      <w:bookmarkEnd w:id="6"/>
     </w:p>
     <w:p/>
     <w:p>
@@ -4934,16 +5102,44 @@
           <w:color w:val="auto"/>
         </w:rPr>
       </w:pPr>
-      <w:bookmarkStart w:id="6" w:name="_Toc510460977"/>
+      <w:bookmarkStart w:id="7" w:name="_Toc510460977"/>
+      <w:proofErr w:type="spellStart"/>
       <w:r>
         <w:rPr>
           <w:rFonts w:ascii="Times New Roman" w:hAnsi="Times New Roman" w:cs="Times New Roman"/>
           <w:b/>
           <w:color w:val="auto"/>
         </w:rPr>
-        <w:t>AbstractFactory, FrontController and Command Pattern</w:t>
-      </w:r>
-      <w:bookmarkEnd w:id="6"/>
+        <w:t>AbstractFactory</w:t>
+      </w:r>
+      <w:proofErr w:type="spellEnd"/>
+      <w:r>
+        <w:rPr>
+          <w:rFonts w:ascii="Times New Roman" w:hAnsi="Times New Roman" w:cs="Times New Roman"/>
+          <w:b/>
+          <w:color w:val="auto"/>
+        </w:rPr>
+        <w:t xml:space="preserve">, </w:t>
+      </w:r>
+      <w:proofErr w:type="spellStart"/>
+      <w:r>
+        <w:rPr>
+          <w:rFonts w:ascii="Times New Roman" w:hAnsi="Times New Roman" w:cs="Times New Roman"/>
+          <w:b/>
+          <w:color w:val="auto"/>
+        </w:rPr>
+        <w:t>FrontController</w:t>
+      </w:r>
+      <w:proofErr w:type="spellEnd"/>
+      <w:r>
+        <w:rPr>
+          <w:rFonts w:ascii="Times New Roman" w:hAnsi="Times New Roman" w:cs="Times New Roman"/>
+          <w:b/>
+          <w:color w:val="auto"/>
+        </w:rPr>
+        <w:t xml:space="preserve"> and Command Pattern</w:t>
+      </w:r>
+      <w:bookmarkEnd w:id="7"/>
     </w:p>
     <w:p/>
     <w:p>
@@ -4983,7 +5179,35 @@
         <w:rPr>
           <w:rFonts w:ascii="Times New Roman" w:hAnsi="Times New Roman" w:cs="Times New Roman"/>
         </w:rPr>
-        <w:t xml:space="preserve">with the FactoryCreator class to get an MarketFactory instance </w:t>
+        <w:t xml:space="preserve">with the </w:t>
+      </w:r>
+      <w:proofErr w:type="spellStart"/>
+      <w:r>
+        <w:rPr>
+          <w:rFonts w:ascii="Times New Roman" w:hAnsi="Times New Roman" w:cs="Times New Roman"/>
+        </w:rPr>
+        <w:t>FactoryCreator</w:t>
+      </w:r>
+      <w:proofErr w:type="spellEnd"/>
+      <w:r>
+        <w:rPr>
+          <w:rFonts w:ascii="Times New Roman" w:hAnsi="Times New Roman" w:cs="Times New Roman"/>
+        </w:rPr>
+        <w:t xml:space="preserve"> class to get an </w:t>
+      </w:r>
+      <w:proofErr w:type="spellStart"/>
+      <w:r>
+        <w:rPr>
+          <w:rFonts w:ascii="Times New Roman" w:hAnsi="Times New Roman" w:cs="Times New Roman"/>
+        </w:rPr>
+        <w:t>MarketFactory</w:t>
+      </w:r>
+      <w:proofErr w:type="spellEnd"/>
+      <w:r>
+        <w:rPr>
+          <w:rFonts w:ascii="Times New Roman" w:hAnsi="Times New Roman" w:cs="Times New Roman"/>
+        </w:rPr>
+        <w:t xml:space="preserve"> instance </w:t>
       </w:r>
       <w:r>
         <w:rPr>
@@ -5007,7 +5231,49 @@
         <w:rPr>
           <w:rFonts w:ascii="Times New Roman" w:hAnsi="Times New Roman" w:cs="Times New Roman"/>
         </w:rPr>
-        <w:t xml:space="preserve"> AbstractFactory. The AbstractFactory class (abstract class) is implemented by the MarketFactory which in turn provides the required view to the user again </w:t>
+        <w:t xml:space="preserve"> </w:t>
+      </w:r>
+      <w:proofErr w:type="spellStart"/>
+      <w:r>
+        <w:rPr>
+          <w:rFonts w:ascii="Times New Roman" w:hAnsi="Times New Roman" w:cs="Times New Roman"/>
+        </w:rPr>
+        <w:t>AbstractFactory</w:t>
+      </w:r>
+      <w:proofErr w:type="spellEnd"/>
+      <w:r>
+        <w:rPr>
+          <w:rFonts w:ascii="Times New Roman" w:hAnsi="Times New Roman" w:cs="Times New Roman"/>
+        </w:rPr>
+        <w:t xml:space="preserve">. The </w:t>
+      </w:r>
+      <w:proofErr w:type="spellStart"/>
+      <w:r>
+        <w:rPr>
+          <w:rFonts w:ascii="Times New Roman" w:hAnsi="Times New Roman" w:cs="Times New Roman"/>
+        </w:rPr>
+        <w:t>AbstractFactory</w:t>
+      </w:r>
+      <w:proofErr w:type="spellEnd"/>
+      <w:r>
+        <w:rPr>
+          <w:rFonts w:ascii="Times New Roman" w:hAnsi="Times New Roman" w:cs="Times New Roman"/>
+        </w:rPr>
+        <w:t xml:space="preserve"> class (abstract class) is implemented by the </w:t>
+      </w:r>
+      <w:proofErr w:type="spellStart"/>
+      <w:r>
+        <w:rPr>
+          <w:rFonts w:ascii="Times New Roman" w:hAnsi="Times New Roman" w:cs="Times New Roman"/>
+        </w:rPr>
+        <w:t>MarketFactory</w:t>
+      </w:r>
+      <w:proofErr w:type="spellEnd"/>
+      <w:r>
+        <w:rPr>
+          <w:rFonts w:ascii="Times New Roman" w:hAnsi="Times New Roman" w:cs="Times New Roman"/>
+        </w:rPr>
+        <w:t xml:space="preserve"> which in turn provides the required view to the user again </w:t>
       </w:r>
       <w:r>
         <w:rPr>
@@ -5023,11 +5289,33 @@
           <w:rFonts w:ascii="Times New Roman" w:hAnsi="Times New Roman" w:cs="Times New Roman"/>
         </w:rPr>
       </w:pPr>
-      <w:r>
-        <w:rPr>
-          <w:rFonts w:ascii="Times New Roman" w:hAnsi="Times New Roman" w:cs="Times New Roman"/>
-        </w:rPr>
-        <w:t xml:space="preserve">FrontController is the central controller responsible for managing different client-side views. It lies between the client and the application controllers and delegates client commands between them. For this assignment, the FrontController is responsible for delegating client authentication request to the application controllers and receiving their response. </w:t>
+      <w:proofErr w:type="spellStart"/>
+      <w:r>
+        <w:rPr>
+          <w:rFonts w:ascii="Times New Roman" w:hAnsi="Times New Roman" w:cs="Times New Roman"/>
+        </w:rPr>
+        <w:t>FrontController</w:t>
+      </w:r>
+      <w:proofErr w:type="spellEnd"/>
+      <w:r>
+        <w:rPr>
+          <w:rFonts w:ascii="Times New Roman" w:hAnsi="Times New Roman" w:cs="Times New Roman"/>
+        </w:rPr>
+        <w:t xml:space="preserve"> is the central controller responsible for managing different client-side views. It lies between the client and the application controllers and delegates client commands between them. For this assignment, the </w:t>
+      </w:r>
+      <w:proofErr w:type="spellStart"/>
+      <w:r>
+        <w:rPr>
+          <w:rFonts w:ascii="Times New Roman" w:hAnsi="Times New Roman" w:cs="Times New Roman"/>
+        </w:rPr>
+        <w:t>FrontController</w:t>
+      </w:r>
+      <w:proofErr w:type="spellEnd"/>
+      <w:r>
+        <w:rPr>
+          <w:rFonts w:ascii="Times New Roman" w:hAnsi="Times New Roman" w:cs="Times New Roman"/>
+        </w:rPr>
+        <w:t xml:space="preserve"> is responsible for delegating client authentication request to the application controllers and receiving their response. </w:t>
       </w:r>
       <w:r>
         <w:rPr>
@@ -5057,7 +5345,35 @@
         <w:rPr>
           <w:rFonts w:ascii="Times New Roman" w:hAnsi="Times New Roman" w:cs="Times New Roman"/>
         </w:rPr>
-        <w:t>dispatch the relevant view according to the user category (admin or customer). The dispatcher validates the username and requests a view from the FactoryCreator. In case of unsuccessful authentication, the FrontController rejects the client request and appropriate message is shown on the client.</w:t>
+        <w:t xml:space="preserve">dispatch the relevant view according to the user category (admin or customer). The dispatcher validates the username and requests a view from the </w:t>
+      </w:r>
+      <w:proofErr w:type="spellStart"/>
+      <w:r>
+        <w:rPr>
+          <w:rFonts w:ascii="Times New Roman" w:hAnsi="Times New Roman" w:cs="Times New Roman"/>
+        </w:rPr>
+        <w:t>FactoryCreator</w:t>
+      </w:r>
+      <w:proofErr w:type="spellEnd"/>
+      <w:r>
+        <w:rPr>
+          <w:rFonts w:ascii="Times New Roman" w:hAnsi="Times New Roman" w:cs="Times New Roman"/>
+        </w:rPr>
+        <w:t xml:space="preserve">. In case of unsuccessful authentication, the </w:t>
+      </w:r>
+      <w:proofErr w:type="spellStart"/>
+      <w:r>
+        <w:rPr>
+          <w:rFonts w:ascii="Times New Roman" w:hAnsi="Times New Roman" w:cs="Times New Roman"/>
+        </w:rPr>
+        <w:t>FrontController</w:t>
+      </w:r>
+      <w:proofErr w:type="spellEnd"/>
+      <w:r>
+        <w:rPr>
+          <w:rFonts w:ascii="Times New Roman" w:hAnsi="Times New Roman" w:cs="Times New Roman"/>
+        </w:rPr>
+        <w:t xml:space="preserve"> rejects the client request and appropriate message is shown on the client.</w:t>
       </w:r>
     </w:p>
     <w:p>
@@ -5071,7 +5387,49 @@
         <w:rPr>
           <w:rFonts w:ascii="Times New Roman" w:hAnsi="Times New Roman" w:cs="Times New Roman"/>
         </w:rPr>
-        <w:t xml:space="preserve">Command pattern is used to perform authentication at the backend (server-side). Once the request successfully reaches the MarketServerController, it creates a user object instance. The Authenticate command instance is also created. MarketModel acts as an invoker and executes the command as soon as the client requests an event. Command interface is implemented by Authenticate class. This ensures that the MarketModel (invoker) </w:t>
+        <w:t xml:space="preserve">Command pattern is used to perform authentication at the backend (server-side). Once the request successfully reaches the </w:t>
+      </w:r>
+      <w:proofErr w:type="spellStart"/>
+      <w:r>
+        <w:rPr>
+          <w:rFonts w:ascii="Times New Roman" w:hAnsi="Times New Roman" w:cs="Times New Roman"/>
+        </w:rPr>
+        <w:t>MarketServerController</w:t>
+      </w:r>
+      <w:proofErr w:type="spellEnd"/>
+      <w:r>
+        <w:rPr>
+          <w:rFonts w:ascii="Times New Roman" w:hAnsi="Times New Roman" w:cs="Times New Roman"/>
+        </w:rPr>
+        <w:t xml:space="preserve">, it creates a user object instance. The Authenticate command instance is also created. </w:t>
+      </w:r>
+      <w:proofErr w:type="spellStart"/>
+      <w:r>
+        <w:rPr>
+          <w:rFonts w:ascii="Times New Roman" w:hAnsi="Times New Roman" w:cs="Times New Roman"/>
+        </w:rPr>
+        <w:t>MarketModel</w:t>
+      </w:r>
+      <w:proofErr w:type="spellEnd"/>
+      <w:r>
+        <w:rPr>
+          <w:rFonts w:ascii="Times New Roman" w:hAnsi="Times New Roman" w:cs="Times New Roman"/>
+        </w:rPr>
+        <w:t xml:space="preserve"> acts as an invoker and executes the command as soon as the client requests an event. Command interface is implemented by Authenticate class. This ensures that the </w:t>
+      </w:r>
+      <w:proofErr w:type="spellStart"/>
+      <w:r>
+        <w:rPr>
+          <w:rFonts w:ascii="Times New Roman" w:hAnsi="Times New Roman" w:cs="Times New Roman"/>
+        </w:rPr>
+        <w:t>MarketModel</w:t>
+      </w:r>
+      <w:proofErr w:type="spellEnd"/>
+      <w:r>
+        <w:rPr>
+          <w:rFonts w:ascii="Times New Roman" w:hAnsi="Times New Roman" w:cs="Times New Roman"/>
+        </w:rPr>
+        <w:t xml:space="preserve"> (invoker) </w:t>
       </w:r>
       <w:proofErr w:type="gramStart"/>
       <w:r>
@@ -5301,12 +5659,14 @@
                                           <w:i/>
                                         </w:rPr>
                                       </w:pPr>
+                                      <w:proofErr w:type="spellStart"/>
                                       <w:r>
                                         <w:rPr>
                                           <w:i/>
                                         </w:rPr>
                                         <w:t>FactoryCreator</w:t>
                                       </w:r>
+                                      <w:proofErr w:type="spellEnd"/>
                                     </w:p>
                                   </w:txbxContent>
                                 </wps:txbx>
@@ -5397,12 +5757,14 @@
                                           <w:i/>
                                         </w:rPr>
                                       </w:pPr>
+                                      <w:proofErr w:type="spellStart"/>
                                       <w:r>
                                         <w:rPr>
                                           <w:i/>
                                         </w:rPr>
                                         <w:t>AbstractFactory</w:t>
                                       </w:r>
+                                      <w:proofErr w:type="spellEnd"/>
                                     </w:p>
                                   </w:txbxContent>
                                 </wps:txbx>
@@ -5445,9 +5807,11 @@
                                       <w:pPr>
                                         <w:jc w:val="center"/>
                                       </w:pPr>
+                                      <w:proofErr w:type="spellStart"/>
                                       <w:r>
                                         <w:t>MarketFactory</w:t>
                                       </w:r>
+                                      <w:proofErr w:type="spellEnd"/>
                                     </w:p>
                                   </w:txbxContent>
                                 </wps:txbx>
@@ -5541,9 +5905,11 @@
                                       <w:pPr>
                                         <w:jc w:val="center"/>
                                       </w:pPr>
+                                      <w:proofErr w:type="spellStart"/>
                                       <w:r>
                                         <w:t>LoginView</w:t>
                                       </w:r>
+                                      <w:proofErr w:type="spellEnd"/>
                                     </w:p>
                                   </w:txbxContent>
                                 </wps:txbx>
@@ -5586,12 +5952,14 @@
                                       <w:pPr>
                                         <w:jc w:val="center"/>
                                       </w:pPr>
+                                      <w:proofErr w:type="spellStart"/>
                                       <w:r>
                                         <w:t>AdminV</w:t>
                                       </w:r>
                                       <w:r>
                                         <w:t>iew</w:t>
                                       </w:r>
+                                      <w:proofErr w:type="spellEnd"/>
                                     </w:p>
                                   </w:txbxContent>
                                 </wps:txbx>
@@ -5634,9 +6002,11 @@
                                       <w:pPr>
                                         <w:jc w:val="center"/>
                                       </w:pPr>
+                                      <w:proofErr w:type="spellStart"/>
                                       <w:r>
                                         <w:t>CustomerView</w:t>
                                       </w:r>
+                                      <w:proofErr w:type="spellEnd"/>
                                     </w:p>
                                   </w:txbxContent>
                                 </wps:txbx>
@@ -5679,9 +6049,11 @@
                                       <w:pPr>
                                         <w:jc w:val="center"/>
                                       </w:pPr>
+                                      <w:proofErr w:type="spellStart"/>
                                       <w:r>
                                         <w:t>FrontController</w:t>
                                       </w:r>
+                                      <w:proofErr w:type="spellEnd"/>
                                     </w:p>
                                   </w:txbxContent>
                                 </wps:txbx>
@@ -5724,9 +6096,11 @@
                                       <w:pPr>
                                         <w:jc w:val="center"/>
                                       </w:pPr>
+                                      <w:proofErr w:type="spellStart"/>
                                       <w:r>
                                         <w:t>ApplicationController</w:t>
                                       </w:r>
+                                      <w:proofErr w:type="spellEnd"/>
                                     </w:p>
                                   </w:txbxContent>
                                 </wps:txbx>
@@ -5769,9 +6143,11 @@
                                       <w:pPr>
                                         <w:jc w:val="center"/>
                                       </w:pPr>
+                                      <w:proofErr w:type="spellStart"/>
                                       <w:r>
                                         <w:t>MarketModel</w:t>
                                       </w:r>
+                                      <w:proofErr w:type="spellEnd"/>
                                     </w:p>
                                   </w:txbxContent>
                                 </wps:txbx>
@@ -6450,9 +6826,11 @@
                                 <w:pPr>
                                   <w:jc w:val="center"/>
                                 </w:pPr>
+                                <w:proofErr w:type="spellStart"/>
                                 <w:r>
                                   <w:t>AdminController</w:t>
                                 </w:r>
+                                <w:proofErr w:type="spellEnd"/>
                               </w:p>
                             </w:txbxContent>
                           </wps:txbx>
@@ -6495,9 +6873,11 @@
                                 <w:pPr>
                                   <w:jc w:val="center"/>
                                 </w:pPr>
+                                <w:proofErr w:type="spellStart"/>
                                 <w:r>
                                   <w:t>CustomerController</w:t>
                                 </w:r>
+                                <w:proofErr w:type="spellEnd"/>
                               </w:p>
                             </w:txbxContent>
                           </wps:txbx>
@@ -6692,12 +7072,14 @@
                                     <w:i/>
                                   </w:rPr>
                                 </w:pPr>
+                                <w:proofErr w:type="spellStart"/>
                                 <w:r>
                                   <w:rPr>
                                     <w:i/>
                                   </w:rPr>
                                   <w:t>FactoryCreator</w:t>
                                 </w:r>
+                                <w:proofErr w:type="spellEnd"/>
                               </w:p>
                             </w:txbxContent>
                           </v:textbox>
@@ -6726,12 +7108,14 @@
                                     <w:i/>
                                   </w:rPr>
                                 </w:pPr>
+                                <w:proofErr w:type="spellStart"/>
                                 <w:r>
                                   <w:rPr>
                                     <w:i/>
                                   </w:rPr>
                                   <w:t>AbstractFactory</w:t>
                                 </w:r>
+                                <w:proofErr w:type="spellEnd"/>
                               </w:p>
                             </w:txbxContent>
                           </v:textbox>
@@ -6743,9 +7127,11 @@
                                 <w:pPr>
                                   <w:jc w:val="center"/>
                                 </w:pPr>
+                                <w:proofErr w:type="spellStart"/>
                                 <w:r>
                                   <w:t>MarketFactory</w:t>
                                 </w:r>
+                                <w:proofErr w:type="spellEnd"/>
                               </w:p>
                             </w:txbxContent>
                           </v:textbox>
@@ -6777,9 +7163,11 @@
                                 <w:pPr>
                                   <w:jc w:val="center"/>
                                 </w:pPr>
+                                <w:proofErr w:type="spellStart"/>
                                 <w:r>
                                   <w:t>LoginView</w:t>
                                 </w:r>
+                                <w:proofErr w:type="spellEnd"/>
                               </w:p>
                             </w:txbxContent>
                           </v:textbox>
@@ -6791,12 +7179,14 @@
                                 <w:pPr>
                                   <w:jc w:val="center"/>
                                 </w:pPr>
+                                <w:proofErr w:type="spellStart"/>
                                 <w:r>
                                   <w:t>AdminV</w:t>
                                 </w:r>
                                 <w:r>
                                   <w:t>iew</w:t>
                                 </w:r>
+                                <w:proofErr w:type="spellEnd"/>
                               </w:p>
                             </w:txbxContent>
                           </v:textbox>
@@ -6808,9 +7198,11 @@
                                 <w:pPr>
                                   <w:jc w:val="center"/>
                                 </w:pPr>
+                                <w:proofErr w:type="spellStart"/>
                                 <w:r>
                                   <w:t>CustomerView</w:t>
                                 </w:r>
+                                <w:proofErr w:type="spellEnd"/>
                               </w:p>
                             </w:txbxContent>
                           </v:textbox>
@@ -6822,9 +7214,11 @@
                                 <w:pPr>
                                   <w:jc w:val="center"/>
                                 </w:pPr>
+                                <w:proofErr w:type="spellStart"/>
                                 <w:r>
                                   <w:t>FrontController</w:t>
                                 </w:r>
+                                <w:proofErr w:type="spellEnd"/>
                               </w:p>
                             </w:txbxContent>
                           </v:textbox>
@@ -6836,9 +7230,11 @@
                                 <w:pPr>
                                   <w:jc w:val="center"/>
                                 </w:pPr>
+                                <w:proofErr w:type="spellStart"/>
                                 <w:r>
                                   <w:t>ApplicationController</w:t>
                                 </w:r>
+                                <w:proofErr w:type="spellEnd"/>
                               </w:p>
                             </w:txbxContent>
                           </v:textbox>
@@ -6850,9 +7246,11 @@
                                 <w:pPr>
                                   <w:jc w:val="center"/>
                                 </w:pPr>
+                                <w:proofErr w:type="spellStart"/>
                                 <w:r>
                                   <w:t>MarketModel</w:t>
                                 </w:r>
+                                <w:proofErr w:type="spellEnd"/>
                               </w:p>
                             </w:txbxContent>
                           </v:textbox>
@@ -6975,9 +7373,11 @@
                           <w:pPr>
                             <w:jc w:val="center"/>
                           </w:pPr>
+                          <w:proofErr w:type="spellStart"/>
                           <w:r>
                             <w:t>AdminController</w:t>
                           </w:r>
+                          <w:proofErr w:type="spellEnd"/>
                         </w:p>
                       </w:txbxContent>
                     </v:textbox>
@@ -6989,9 +7389,11 @@
                           <w:pPr>
                             <w:jc w:val="center"/>
                           </w:pPr>
+                          <w:proofErr w:type="spellStart"/>
                           <w:r>
                             <w:t>CustomerController</w:t>
                           </w:r>
+                          <w:proofErr w:type="spellEnd"/>
                         </w:p>
                       </w:txbxContent>
                     </v:textbox>
@@ -7117,7 +7519,21 @@
         <w:rPr>
           <w:rFonts w:ascii="Times New Roman" w:hAnsi="Times New Roman" w:cs="Times New Roman"/>
         </w:rPr>
-        <w:t>Fig 3. MarketApp Model with 3 design patterns</w:t>
+        <w:t xml:space="preserve">Fig 3. </w:t>
+      </w:r>
+      <w:proofErr w:type="spellStart"/>
+      <w:r>
+        <w:rPr>
+          <w:rFonts w:ascii="Times New Roman" w:hAnsi="Times New Roman" w:cs="Times New Roman"/>
+        </w:rPr>
+        <w:t>MarketApp</w:t>
+      </w:r>
+      <w:proofErr w:type="spellEnd"/>
+      <w:r>
+        <w:rPr>
+          <w:rFonts w:ascii="Times New Roman" w:hAnsi="Times New Roman" w:cs="Times New Roman"/>
+        </w:rPr>
+        <w:t xml:space="preserve"> Model with 3 design patterns</w:t>
       </w:r>
     </w:p>
     <w:p>
@@ -7137,7 +7553,7 @@
           <w:color w:val="auto"/>
         </w:rPr>
       </w:pPr>
-      <w:bookmarkStart w:id="7" w:name="_Toc510460978"/>
+      <w:bookmarkStart w:id="8" w:name="_Toc510460978"/>
       <w:r>
         <w:rPr>
           <w:rFonts w:ascii="Times New Roman" w:hAnsi="Times New Roman" w:cs="Times New Roman"/>
@@ -7162,7 +7578,7 @@
         </w:rPr>
         <w:t xml:space="preserve"> Pattern</w:t>
       </w:r>
-      <w:bookmarkEnd w:id="7"/>
+      <w:bookmarkEnd w:id="8"/>
     </w:p>
     <w:p>
       <w:pPr>
@@ -7333,7 +7749,35 @@
         <w:rPr>
           <w:rFonts w:ascii="Times New Roman" w:hAnsi="Times New Roman" w:cs="Times New Roman"/>
         </w:rPr>
-        <w:t>{ElementType.TYPE, ElementType.METHOD})</w:t>
+        <w:t>{</w:t>
+      </w:r>
+      <w:proofErr w:type="spellStart"/>
+      <w:r>
+        <w:rPr>
+          <w:rFonts w:ascii="Times New Roman" w:hAnsi="Times New Roman" w:cs="Times New Roman"/>
+        </w:rPr>
+        <w:t>ElementType.TYPE</w:t>
+      </w:r>
+      <w:proofErr w:type="spellEnd"/>
+      <w:r>
+        <w:rPr>
+          <w:rFonts w:ascii="Times New Roman" w:hAnsi="Times New Roman" w:cs="Times New Roman"/>
+        </w:rPr>
+        <w:t xml:space="preserve">, </w:t>
+      </w:r>
+      <w:proofErr w:type="spellStart"/>
+      <w:r>
+        <w:rPr>
+          <w:rFonts w:ascii="Times New Roman" w:hAnsi="Times New Roman" w:cs="Times New Roman"/>
+        </w:rPr>
+        <w:t>ElementType.METHOD</w:t>
+      </w:r>
+      <w:proofErr w:type="spellEnd"/>
+      <w:r>
+        <w:rPr>
+          <w:rFonts w:ascii="Times New Roman" w:hAnsi="Times New Roman" w:cs="Times New Roman"/>
+        </w:rPr>
+        <w:t>})</w:t>
       </w:r>
     </w:p>
     <w:p>
@@ -7359,12 +7803,20 @@
         </w:rPr>
         <w:t>Retention(</w:t>
       </w:r>
+      <w:proofErr w:type="spellStart"/>
       <w:proofErr w:type="gramEnd"/>
       <w:r>
         <w:rPr>
           <w:rFonts w:ascii="Times New Roman" w:hAnsi="Times New Roman" w:cs="Times New Roman"/>
         </w:rPr>
-        <w:t>RetentionPolicy.RUNTIME)</w:t>
+        <w:t>RetentionPolicy.RUNTIME</w:t>
+      </w:r>
+      <w:proofErr w:type="spellEnd"/>
+      <w:r>
+        <w:rPr>
+          <w:rFonts w:ascii="Times New Roman" w:hAnsi="Times New Roman" w:cs="Times New Roman"/>
+        </w:rPr>
+        <w:t>)</w:t>
       </w:r>
     </w:p>
     <w:p>
@@ -7381,7 +7833,21 @@
         <w:rPr>
           <w:rFonts w:ascii="Times New Roman" w:hAnsi="Times New Roman" w:cs="Times New Roman"/>
         </w:rPr>
-        <w:t>public @interface RequiresRole {</w:t>
+        <w:t xml:space="preserve">public @interface </w:t>
+      </w:r>
+      <w:proofErr w:type="spellStart"/>
+      <w:r>
+        <w:rPr>
+          <w:rFonts w:ascii="Times New Roman" w:hAnsi="Times New Roman" w:cs="Times New Roman"/>
+        </w:rPr>
+        <w:t>RequiresRole</w:t>
+      </w:r>
+      <w:proofErr w:type="spellEnd"/>
+      <w:r>
+        <w:rPr>
+          <w:rFonts w:ascii="Times New Roman" w:hAnsi="Times New Roman" w:cs="Times New Roman"/>
+        </w:rPr>
+        <w:t xml:space="preserve"> {</w:t>
       </w:r>
     </w:p>
     <w:p>
@@ -7481,7 +7947,21 @@
         <w:rPr>
           <w:rFonts w:ascii="Times New Roman" w:hAnsi="Times New Roman" w:cs="Times New Roman"/>
         </w:rPr>
-        <w:t>@RequiresRole("</w:t>
+        <w:t>@</w:t>
+      </w:r>
+      <w:proofErr w:type="spellStart"/>
+      <w:r>
+        <w:rPr>
+          <w:rFonts w:ascii="Times New Roman" w:hAnsi="Times New Roman" w:cs="Times New Roman"/>
+        </w:rPr>
+        <w:t>RequiresRole</w:t>
+      </w:r>
+      <w:proofErr w:type="spellEnd"/>
+      <w:r>
+        <w:rPr>
+          <w:rFonts w:ascii="Times New Roman" w:hAnsi="Times New Roman" w:cs="Times New Roman"/>
+        </w:rPr>
+        <w:t>("</w:t>
       </w:r>
       <w:r>
         <w:rPr>
@@ -7522,6 +8002,7 @@
         </w:rPr>
         <w:t xml:space="preserve"> </w:t>
       </w:r>
+      <w:proofErr w:type="spellStart"/>
       <w:proofErr w:type="gramStart"/>
       <w:r>
         <w:rPr>
@@ -7529,6 +8010,7 @@
         </w:rPr>
         <w:t>updateProduct</w:t>
       </w:r>
+      <w:proofErr w:type="spellEnd"/>
       <w:r>
         <w:rPr>
           <w:rFonts w:ascii="Times New Roman" w:hAnsi="Times New Roman" w:cs="Times New Roman"/>
@@ -7597,8 +8079,23 @@
         <w:rPr>
           <w:rFonts w:ascii="Times New Roman" w:hAnsi="Times New Roman" w:cs="Times New Roman"/>
         </w:rPr>
-        <w:t>Marketplace assignment = (Marketplace) Proxy.newProxyInstance(</w:t>
-      </w:r>
+        <w:t xml:space="preserve">Marketplace assignment = (Marketplace) </w:t>
+      </w:r>
+      <w:proofErr w:type="spellStart"/>
+      <w:r>
+        <w:rPr>
+          <w:rFonts w:ascii="Times New Roman" w:hAnsi="Times New Roman" w:cs="Times New Roman"/>
+        </w:rPr>
+        <w:t>Proxy.newProxyInstance</w:t>
+      </w:r>
+      <w:proofErr w:type="spellEnd"/>
+      <w:r>
+        <w:rPr>
+          <w:rFonts w:ascii="Times New Roman" w:hAnsi="Times New Roman" w:cs="Times New Roman"/>
+        </w:rPr>
+        <w:t>(</w:t>
+      </w:r>
+      <w:proofErr w:type="spellStart"/>
       <w:proofErr w:type="gramStart"/>
       <w:r>
         <w:rPr>
@@ -7606,12 +8103,55 @@
         </w:rPr>
         <w:t>Marketplace.class.getClassLoader</w:t>
       </w:r>
+      <w:proofErr w:type="spellEnd"/>
       <w:proofErr w:type="gramEnd"/>
       <w:r>
         <w:rPr>
           <w:rFonts w:ascii="Times New Roman" w:hAnsi="Times New Roman" w:cs="Times New Roman"/>
         </w:rPr>
-        <w:t>(), new Class&lt;?&gt;[] {Marketplace.class},new AuthorizationInvocationHandler(new ServerImpl()));</w:t>
+        <w:t>(), new Class&lt;?&gt;[] {</w:t>
+      </w:r>
+      <w:proofErr w:type="spellStart"/>
+      <w:r>
+        <w:rPr>
+          <w:rFonts w:ascii="Times New Roman" w:hAnsi="Times New Roman" w:cs="Times New Roman"/>
+        </w:rPr>
+        <w:t>Marketplace.class</w:t>
+      </w:r>
+      <w:proofErr w:type="spellEnd"/>
+      <w:r>
+        <w:rPr>
+          <w:rFonts w:ascii="Times New Roman" w:hAnsi="Times New Roman" w:cs="Times New Roman"/>
+        </w:rPr>
+        <w:t xml:space="preserve">},new </w:t>
+      </w:r>
+      <w:proofErr w:type="spellStart"/>
+      <w:r>
+        <w:rPr>
+          <w:rFonts w:ascii="Times New Roman" w:hAnsi="Times New Roman" w:cs="Times New Roman"/>
+        </w:rPr>
+        <w:t>AuthorizationInvocationHandler</w:t>
+      </w:r>
+      <w:proofErr w:type="spellEnd"/>
+      <w:r>
+        <w:rPr>
+          <w:rFonts w:ascii="Times New Roman" w:hAnsi="Times New Roman" w:cs="Times New Roman"/>
+        </w:rPr>
+        <w:t xml:space="preserve">(new </w:t>
+      </w:r>
+      <w:proofErr w:type="spellStart"/>
+      <w:r>
+        <w:rPr>
+          <w:rFonts w:ascii="Times New Roman" w:hAnsi="Times New Roman" w:cs="Times New Roman"/>
+        </w:rPr>
+        <w:t>ServerImpl</w:t>
+      </w:r>
+      <w:proofErr w:type="spellEnd"/>
+      <w:r>
+        <w:rPr>
+          <w:rFonts w:ascii="Times New Roman" w:hAnsi="Times New Roman" w:cs="Times New Roman"/>
+        </w:rPr>
+        <w:t>()));</w:t>
       </w:r>
     </w:p>
     <w:p>
@@ -7693,7 +8233,21 @@
         <w:rPr>
           <w:rFonts w:ascii="Times New Roman" w:hAnsi="Times New Roman" w:cs="Times New Roman"/>
         </w:rPr>
-        <w:t>Fig 4. MarketApp Model with Authorization Pattern</w:t>
+        <w:t xml:space="preserve">Fig 4. </w:t>
+      </w:r>
+      <w:proofErr w:type="spellStart"/>
+      <w:r>
+        <w:rPr>
+          <w:rFonts w:ascii="Times New Roman" w:hAnsi="Times New Roman" w:cs="Times New Roman"/>
+        </w:rPr>
+        <w:t>MarketApp</w:t>
+      </w:r>
+      <w:proofErr w:type="spellEnd"/>
+      <w:r>
+        <w:rPr>
+          <w:rFonts w:ascii="Times New Roman" w:hAnsi="Times New Roman" w:cs="Times New Roman"/>
+        </w:rPr>
+        <w:t xml:space="preserve"> Model with Authorization Pattern</w:t>
       </w:r>
     </w:p>
     <w:p/>
@@ -7784,7 +8338,7 @@
           <w:color w:val="auto"/>
         </w:rPr>
       </w:pPr>
-      <w:bookmarkStart w:id="8" w:name="_Toc510460979"/>
+      <w:bookmarkStart w:id="9" w:name="_Toc510460979"/>
       <w:r>
         <w:rPr>
           <w:rFonts w:ascii="Times New Roman" w:hAnsi="Times New Roman" w:cs="Times New Roman"/>
@@ -7810,7 +8364,7 @@
         </w:rPr>
         <w:t xml:space="preserve"> Discussion</w:t>
       </w:r>
-      <w:bookmarkEnd w:id="8"/>
+      <w:bookmarkEnd w:id="9"/>
     </w:p>
     <w:p>
       <w:r>
@@ -8022,7 +8576,7 @@
           <w:sz w:val="24"/>
           <w:szCs w:val="24"/>
         </w:rPr>
-        <w:t xml:space="preserve">when only a single quantity of a product </w:t>
+        <w:t xml:space="preserve">when only a single quantity of a product was left, and two users </w:t>
       </w:r>
       <w:r>
         <w:rPr>
@@ -8031,7 +8585,7 @@
           <w:sz w:val="24"/>
           <w:szCs w:val="24"/>
         </w:rPr>
-        <w:t>was</w:t>
+        <w:t>were</w:t>
       </w:r>
       <w:r>
         <w:rPr>
@@ -8040,7 +8594,7 @@
           <w:sz w:val="24"/>
           <w:szCs w:val="24"/>
         </w:rPr>
-        <w:t xml:space="preserve"> </w:t>
+        <w:t xml:space="preserve"> trying to access it at the same time</w:t>
       </w:r>
       <w:r>
         <w:rPr>
@@ -8049,7 +8603,7 @@
           <w:sz w:val="24"/>
           <w:szCs w:val="24"/>
         </w:rPr>
-        <w:t>left,</w:t>
+        <w:t xml:space="preserve">, the </w:t>
       </w:r>
       <w:r>
         <w:rPr>
@@ -8058,7 +8612,7 @@
           <w:sz w:val="24"/>
           <w:szCs w:val="24"/>
         </w:rPr>
-        <w:t xml:space="preserve"> and two users </w:t>
+        <w:t>system allow</w:t>
       </w:r>
       <w:r>
         <w:rPr>
@@ -8067,7 +8621,7 @@
           <w:sz w:val="24"/>
           <w:szCs w:val="24"/>
         </w:rPr>
-        <w:t>were</w:t>
+        <w:t>ed</w:t>
       </w:r>
       <w:r>
         <w:rPr>
@@ -8076,61 +8630,7 @@
           <w:sz w:val="24"/>
           <w:szCs w:val="24"/>
         </w:rPr>
-        <w:t xml:space="preserve"> trying to access it at the same time</w:t>
-      </w:r>
-      <w:r>
-        <w:rPr>
-          <w:rFonts w:ascii="Times New Roman" w:hAnsi="Times New Roman" w:cs="Times New Roman"/>
-          <w:color w:val="000000" w:themeColor="text1"/>
-          <w:sz w:val="24"/>
-          <w:szCs w:val="24"/>
-        </w:rPr>
-        <w:t xml:space="preserve">, the </w:t>
-      </w:r>
-      <w:r>
-        <w:rPr>
-          <w:rFonts w:ascii="Times New Roman" w:hAnsi="Times New Roman" w:cs="Times New Roman"/>
-          <w:color w:val="000000" w:themeColor="text1"/>
-          <w:sz w:val="24"/>
-          <w:szCs w:val="24"/>
-        </w:rPr>
-        <w:t>system allow</w:t>
-      </w:r>
-      <w:r>
-        <w:rPr>
-          <w:rFonts w:ascii="Times New Roman" w:hAnsi="Times New Roman" w:cs="Times New Roman"/>
-          <w:color w:val="000000" w:themeColor="text1"/>
-          <w:sz w:val="24"/>
-          <w:szCs w:val="24"/>
-        </w:rPr>
-        <w:t>ed</w:t>
-      </w:r>
-      <w:r>
-        <w:rPr>
-          <w:rFonts w:ascii="Times New Roman" w:hAnsi="Times New Roman" w:cs="Times New Roman"/>
-          <w:color w:val="000000" w:themeColor="text1"/>
-          <w:sz w:val="24"/>
-          <w:szCs w:val="24"/>
-        </w:rPr>
-        <w:t xml:space="preserve"> both the users to purchase the product</w:t>
-      </w:r>
-      <w:r>
-        <w:rPr>
-          <w:rFonts w:ascii="Times New Roman" w:hAnsi="Times New Roman" w:cs="Times New Roman"/>
-          <w:color w:val="000000" w:themeColor="text1"/>
-          <w:sz w:val="24"/>
-          <w:szCs w:val="24"/>
-        </w:rPr>
-        <w:t>,</w:t>
-      </w:r>
-      <w:r>
-        <w:rPr>
-          <w:rFonts w:ascii="Times New Roman" w:hAnsi="Times New Roman" w:cs="Times New Roman"/>
-          <w:color w:val="000000" w:themeColor="text1"/>
-          <w:sz w:val="24"/>
-          <w:szCs w:val="24"/>
-        </w:rPr>
-        <w:t xml:space="preserve"> which is wrong.</w:t>
+        <w:t xml:space="preserve"> both the users to purchase the product, which is wrong.</w:t>
       </w:r>
       <w:r>
         <w:rPr>
@@ -8231,25 +8731,7 @@
           <w:sz w:val="24"/>
           <w:szCs w:val="24"/>
         </w:rPr>
-        <w:t xml:space="preserve">We need to use synchronization on the methods to let only one client access the read or write in the file. This way multiple client writing to the same file can be prevented and we may not have the </w:t>
-      </w:r>
-      <w:r>
-        <w:rPr>
-          <w:rFonts w:ascii="Times New Roman" w:hAnsi="Times New Roman" w:cs="Times New Roman"/>
-          <w:color w:val="000000" w:themeColor="text1"/>
-          <w:sz w:val="24"/>
-          <w:szCs w:val="24"/>
-        </w:rPr>
-        <w:t>above-mentioned</w:t>
-      </w:r>
-      <w:r>
-        <w:rPr>
-          <w:rFonts w:ascii="Times New Roman" w:hAnsi="Times New Roman" w:cs="Times New Roman"/>
-          <w:color w:val="000000" w:themeColor="text1"/>
-          <w:sz w:val="24"/>
-          <w:szCs w:val="24"/>
-        </w:rPr>
-        <w:t xml:space="preserve"> issues.</w:t>
+        <w:t>We need to use synchronization on the methods to let only one client access the read or write in the file. This way multiple client writing to the same file can be prevented and we may not have the above-mentioned issues.</w:t>
       </w:r>
     </w:p>
     <w:p/>
@@ -8262,7 +8744,7 @@
           <w:color w:val="auto"/>
         </w:rPr>
       </w:pPr>
-      <w:bookmarkStart w:id="9" w:name="_Toc510460980"/>
+      <w:bookmarkStart w:id="10" w:name="_Toc510460980"/>
       <w:r>
         <w:rPr>
           <w:rFonts w:ascii="Times New Roman" w:hAnsi="Times New Roman" w:cs="Times New Roman"/>
@@ -8279,7 +8761,7 @@
         </w:rPr>
         <w:t xml:space="preserve"> for Concurrency Tests</w:t>
       </w:r>
-      <w:bookmarkEnd w:id="9"/>
+      <w:bookmarkEnd w:id="10"/>
     </w:p>
     <w:p/>
     <w:p>
@@ -8299,7 +8781,49 @@
         <w:rPr>
           <w:rFonts w:ascii="Times New Roman" w:hAnsi="Times New Roman" w:cs="Times New Roman"/>
         </w:rPr>
-        <w:t xml:space="preserve">hat show all three methods purchaseItems, addItems and browseItems have been implemented successfully. Also, we see that when two </w:t>
+        <w:t xml:space="preserve">hat show all three methods </w:t>
+      </w:r>
+      <w:proofErr w:type="spellStart"/>
+      <w:r>
+        <w:rPr>
+          <w:rFonts w:ascii="Times New Roman" w:hAnsi="Times New Roman" w:cs="Times New Roman"/>
+        </w:rPr>
+        <w:t>purchaseItems</w:t>
+      </w:r>
+      <w:proofErr w:type="spellEnd"/>
+      <w:r>
+        <w:rPr>
+          <w:rFonts w:ascii="Times New Roman" w:hAnsi="Times New Roman" w:cs="Times New Roman"/>
+        </w:rPr>
+        <w:t xml:space="preserve">, </w:t>
+      </w:r>
+      <w:proofErr w:type="spellStart"/>
+      <w:r>
+        <w:rPr>
+          <w:rFonts w:ascii="Times New Roman" w:hAnsi="Times New Roman" w:cs="Times New Roman"/>
+        </w:rPr>
+        <w:t>addItems</w:t>
+      </w:r>
+      <w:proofErr w:type="spellEnd"/>
+      <w:r>
+        <w:rPr>
+          <w:rFonts w:ascii="Times New Roman" w:hAnsi="Times New Roman" w:cs="Times New Roman"/>
+        </w:rPr>
+        <w:t xml:space="preserve"> and </w:t>
+      </w:r>
+      <w:proofErr w:type="spellStart"/>
+      <w:r>
+        <w:rPr>
+          <w:rFonts w:ascii="Times New Roman" w:hAnsi="Times New Roman" w:cs="Times New Roman"/>
+        </w:rPr>
+        <w:t>browseItems</w:t>
+      </w:r>
+      <w:proofErr w:type="spellEnd"/>
+      <w:r>
+        <w:rPr>
+          <w:rFonts w:ascii="Times New Roman" w:hAnsi="Times New Roman" w:cs="Times New Roman"/>
+        </w:rPr>
+        <w:t xml:space="preserve"> have been implemented successfully. Also, we see that when two </w:t>
       </w:r>
       <w:r>
         <w:rPr>
@@ -8700,37 +9224,7 @@
         <w:rPr>
           <w:rFonts w:ascii="Times New Roman" w:hAnsi="Times New Roman" w:cs="Times New Roman"/>
         </w:rPr>
-        <w:t xml:space="preserve"> </w:t>
-      </w:r>
-      <w:r>
-        <w:rPr>
-          <w:rFonts w:ascii="Times New Roman" w:hAnsi="Times New Roman" w:cs="Times New Roman"/>
-        </w:rPr>
-        <w:t xml:space="preserve">With </w:t>
-      </w:r>
-      <w:r>
-        <w:rPr>
-          <w:rFonts w:ascii="Times New Roman" w:hAnsi="Times New Roman" w:cs="Times New Roman"/>
-        </w:rPr>
-        <w:t>s</w:t>
-      </w:r>
-      <w:r>
-        <w:rPr>
-          <w:rFonts w:ascii="Times New Roman" w:hAnsi="Times New Roman" w:cs="Times New Roman"/>
-        </w:rPr>
-        <w:t xml:space="preserve">ynchronization </w:t>
-      </w:r>
-      <w:r>
-        <w:rPr>
-          <w:rFonts w:ascii="Times New Roman" w:hAnsi="Times New Roman" w:cs="Times New Roman"/>
-        </w:rPr>
-        <w:t>only one</w:t>
-      </w:r>
-      <w:r>
-        <w:rPr>
-          <w:rFonts w:ascii="Times New Roman" w:hAnsi="Times New Roman" w:cs="Times New Roman"/>
-        </w:rPr>
-        <w:t xml:space="preserve"> customer able to buy 1 item left in stock</w:t>
+        <w:t xml:space="preserve"> With synchronization only one customer able to buy 1 item left in stock</w:t>
       </w:r>
     </w:p>
     <w:p>
@@ -8998,8 +9492,6 @@
         </w:rPr>
         <w:t>12</w:t>
       </w:r>
-      <w:bookmarkStart w:id="10" w:name="_GoBack"/>
-      <w:bookmarkEnd w:id="10"/>
       <w:r>
         <w:rPr>
           <w:rFonts w:ascii="Times New Roman" w:hAnsi="Times New Roman" w:cs="Times New Roman"/>
@@ -13282,7 +13774,7 @@
 </file>
 
 <file path=customXml/itemProps1.xml><?xml version="1.0" encoding="utf-8"?>
-<ds:datastoreItem xmlns:ds="http://schemas.openxmlformats.org/officeDocument/2006/customXml" ds:itemID="{98570AE5-91AF-41AA-A81F-AF6903BBB215}">
+<ds:datastoreItem xmlns:ds="http://schemas.openxmlformats.org/officeDocument/2006/customXml" ds:itemID="{4BDAD97B-F752-4193-9992-B27D88E35DEC}">
   <ds:schemaRefs>
     <ds:schemaRef ds:uri="http://schemas.openxmlformats.org/officeDocument/2006/bibliography"/>
   </ds:schemaRefs>

</xml_diff>